<commit_message>
Update Introduction to Statistic in R
</commit_message>
<xml_diff>
--- a/Data Science Cheat/R/Introduction to Statistic in R.docx
+++ b/Data Science Cheat/R/Introduction to Statistic in R.docx
@@ -4470,14 +4470,450 @@
     </w:p>
     <w:p/>
     <w:p>
+      <w:pPr>
+        <w:rPr>
+          <w:b/>
+        </w:rPr>
+      </w:pPr>
+    </w:p>
+    <w:p>
+      <w:pPr>
+        <w:rPr>
+          <w:b/>
+        </w:rPr>
+      </w:pPr>
+      <w:r>
+        <w:rPr>
+          <w:b/>
+          <w:highlight w:val="yellow"/>
+        </w:rPr>
+        <w:t>#RANDOM NUMBERS AND PROBABILITY</w:t>
+      </w:r>
+    </w:p>
+    <w:p>
+      <w:r>
+        <w:t xml:space="preserve">-What are the chances </w:t>
+      </w:r>
+    </w:p>
+    <w:p>
+      <w:r>
+        <w:t xml:space="preserve">-Sampling from a data frame </w:t>
+      </w:r>
+    </w:p>
+    <w:p>
+      <w:pPr>
+        <w:rPr>
+          <w:b/>
+        </w:rPr>
+      </w:pPr>
+      <w:r>
+        <w:rPr>
+          <w:b/>
+          <w:highlight w:val="yellow"/>
+        </w:rPr>
+        <w:lastRenderedPageBreak/>
+        <w:t>*sales_count %&gt;%</w:t>
+      </w:r>
+      <w:r>
+        <w:rPr>
+          <w:b/>
+          <w:highlight w:val="yellow"/>
+        </w:rPr>
+        <w:br/>
+        <w:t>*sample_n (1)</w:t>
+      </w:r>
+      <w:r>
+        <w:rPr>
+          <w:b/>
+        </w:rPr>
+        <w:t xml:space="preserve"> -&gt; Get the random result</w:t>
+      </w:r>
+    </w:p>
+    <w:p>
+      <w:pPr>
+        <w:rPr>
+          <w:b/>
+        </w:rPr>
+      </w:pPr>
+    </w:p>
+    <w:p>
+      <w:r>
+        <w:t>-Setting the random seed : to get the same result when we take the sample</w:t>
+      </w:r>
+    </w:p>
+    <w:p>
+      <w:pPr>
+        <w:rPr>
+          <w:b/>
+          <w:highlight w:val="yellow"/>
+        </w:rPr>
+      </w:pPr>
+      <w:r>
+        <w:rPr>
+          <w:b/>
+          <w:highlight w:val="yellow"/>
+        </w:rPr>
+        <w:t>*set.seed(100) -&gt; random urutan ke 100</w:t>
+      </w:r>
+    </w:p>
+    <w:p>
+      <w:pPr>
+        <w:rPr>
+          <w:b/>
+          <w:highlight w:val="yellow"/>
+        </w:rPr>
+      </w:pPr>
+      <w:r>
+        <w:rPr>
+          <w:b/>
+          <w:highlight w:val="yellow"/>
+        </w:rPr>
+        <w:t>*sales_count %&gt;%</w:t>
+      </w:r>
+    </w:p>
+    <w:p>
+      <w:r>
+        <w:rPr>
+          <w:b/>
+          <w:highlight w:val="yellow"/>
+        </w:rPr>
+        <w:t>*sample_n(1)</w:t>
+      </w:r>
+      <w:r>
+        <w:t xml:space="preserve"> -&gt; the result will always be same due to of set.seed</w:t>
+      </w:r>
+    </w:p>
+    <w:p/>
+    <w:p>
+      <w:r>
+        <w:t>-Sampling with replacement : Sample will be back to drawing after the sample choose</w:t>
+      </w:r>
+    </w:p>
+    <w:p>
+      <w:pPr>
+        <w:rPr>
+          <w:b/>
+          <w:highlight w:val="yellow"/>
+        </w:rPr>
+      </w:pPr>
+      <w:r>
+        <w:rPr>
+          <w:b/>
+          <w:highlight w:val="yellow"/>
+        </w:rPr>
+        <w:t>*sales_count %&gt;%</w:t>
+      </w:r>
+    </w:p>
+    <w:p>
+      <w:r>
+        <w:rPr>
+          <w:b/>
+          <w:highlight w:val="yellow"/>
+        </w:rPr>
+        <w:t>*sample_n(2, replace = TRUE)</w:t>
+      </w:r>
+      <w:r>
+        <w:t xml:space="preserve"> - &gt; If there are 2 lottery</w:t>
+      </w:r>
+    </w:p>
+    <w:p/>
+    <w:p>
+      <w:r>
+        <w:t xml:space="preserve">If there are 5 lottery </w:t>
+      </w:r>
+    </w:p>
+    <w:p>
+      <w:pPr>
+        <w:rPr>
+          <w:b/>
+        </w:rPr>
+      </w:pPr>
+      <w:r>
+        <w:rPr>
+          <w:b/>
+          <w:highlight w:val="yellow"/>
+        </w:rPr>
+        <w:t>*sample(sales_team, 5, replace = TRUE)</w:t>
+      </w:r>
+    </w:p>
+    <w:p/>
+    <w:p>
+      <w:r>
+        <w:t xml:space="preserve">-Sampling without replacement : Sample won’t be back to </w:t>
+      </w:r>
+      <w:r>
+        <w:t>drawing after the sample choose</w:t>
+      </w:r>
+    </w:p>
+    <w:p>
+      <w:r>
+        <w:t>-Independent Events : two events are independent if the probability of the second event isn’t affected by the outcome of the first event.</w:t>
+      </w:r>
+    </w:p>
+    <w:p>
+      <w:r>
+        <w:t xml:space="preserve">-Dependent Events : two events are dependent if the probability of the second event is affected by the outcome of the first event </w:t>
+      </w:r>
+    </w:p>
+    <w:p>
+      <w:r>
+        <w:t>-sampling without replacement = each pick is dependent</w:t>
+      </w:r>
+    </w:p>
+    <w:p>
+      <w:r>
+        <w:t>-sampling with replacement = each pick is independent</w:t>
+      </w:r>
+    </w:p>
+    <w:p/>
+    <w:p>
+      <w:r>
+        <w:t xml:space="preserve">-Calculating Probabilities </w:t>
+      </w:r>
+    </w:p>
+    <w:p>
+      <w:pPr>
+        <w:shd w:val="clear" w:color="auto" w:fill="1E1E1E"/>
+        <w:spacing w:after="0" w:line="315" w:lineRule="atLeast"/>
+        <w:rPr>
+          <w:rFonts w:ascii="Consolas" w:eastAsia="Times New Roman" w:hAnsi="Consolas" w:cs="Times New Roman"/>
+          <w:color w:val="D4D4D4"/>
+          <w:sz w:val="24"/>
+          <w:szCs w:val="24"/>
+        </w:rPr>
+      </w:pPr>
+      <w:r>
+        <w:rPr>
+          <w:rFonts w:ascii="Consolas" w:eastAsia="Times New Roman" w:hAnsi="Consolas" w:cs="Times New Roman"/>
+          <w:color w:val="00C53B"/>
+          <w:sz w:val="24"/>
+          <w:szCs w:val="24"/>
+        </w:rPr>
+        <w:t># Calculate probability of picking a deal with each product</w:t>
+      </w:r>
+    </w:p>
+    <w:p>
+      <w:pPr>
+        <w:shd w:val="clear" w:color="auto" w:fill="1E1E1E"/>
+        <w:spacing w:after="0" w:line="315" w:lineRule="atLeast"/>
+        <w:rPr>
+          <w:rFonts w:ascii="Consolas" w:eastAsia="Times New Roman" w:hAnsi="Consolas" w:cs="Times New Roman"/>
+          <w:color w:val="D4D4D4"/>
+          <w:sz w:val="24"/>
+          <w:szCs w:val="24"/>
+        </w:rPr>
+      </w:pPr>
+      <w:r>
+        <w:rPr>
+          <w:rFonts w:ascii="Consolas" w:eastAsia="Times New Roman" w:hAnsi="Consolas" w:cs="Times New Roman"/>
+          <w:color w:val="FFFFFF"/>
+          <w:sz w:val="24"/>
+          <w:szCs w:val="24"/>
+        </w:rPr>
+        <w:t>amir_deals</w:t>
+      </w:r>
+      <w:r>
+        <w:rPr>
+          <w:rFonts w:ascii="Consolas" w:eastAsia="Times New Roman" w:hAnsi="Consolas" w:cs="Times New Roman"/>
+          <w:color w:val="D4D4D4"/>
+          <w:sz w:val="24"/>
+          <w:szCs w:val="24"/>
+        </w:rPr>
+        <w:t> %&gt;%</w:t>
+      </w:r>
+    </w:p>
+    <w:p>
+      <w:pPr>
+        <w:shd w:val="clear" w:color="auto" w:fill="1E1E1E"/>
+        <w:spacing w:after="0" w:line="315" w:lineRule="atLeast"/>
+        <w:rPr>
+          <w:rFonts w:ascii="Consolas" w:eastAsia="Times New Roman" w:hAnsi="Consolas" w:cs="Times New Roman"/>
+          <w:color w:val="D4D4D4"/>
+          <w:sz w:val="24"/>
+          <w:szCs w:val="24"/>
+        </w:rPr>
+      </w:pPr>
+      <w:r>
+        <w:rPr>
+          <w:rFonts w:ascii="Consolas" w:eastAsia="Times New Roman" w:hAnsi="Consolas" w:cs="Times New Roman"/>
+          <w:color w:val="D4D4D4"/>
+          <w:sz w:val="24"/>
+          <w:szCs w:val="24"/>
+        </w:rPr>
+        <w:t>  </w:t>
+      </w:r>
+      <w:r>
+        <w:rPr>
+          <w:rFonts w:ascii="Consolas" w:eastAsia="Times New Roman" w:hAnsi="Consolas" w:cs="Times New Roman"/>
+          <w:color w:val="FFFFFF"/>
+          <w:sz w:val="24"/>
+          <w:szCs w:val="24"/>
+        </w:rPr>
+        <w:t>count</w:t>
+      </w:r>
+      <w:r>
+        <w:rPr>
+          <w:rFonts w:ascii="Consolas" w:eastAsia="Times New Roman" w:hAnsi="Consolas" w:cs="Times New Roman"/>
+          <w:color w:val="DCDCDC"/>
+          <w:sz w:val="24"/>
+          <w:szCs w:val="24"/>
+        </w:rPr>
+        <w:t>(</w:t>
+      </w:r>
+      <w:r>
+        <w:rPr>
+          <w:rFonts w:ascii="Consolas" w:eastAsia="Times New Roman" w:hAnsi="Consolas" w:cs="Times New Roman"/>
+          <w:color w:val="FFFFFF"/>
+          <w:sz w:val="24"/>
+          <w:szCs w:val="24"/>
+        </w:rPr>
+        <w:t>product</w:t>
+      </w:r>
+      <w:r>
+        <w:rPr>
+          <w:rFonts w:ascii="Consolas" w:eastAsia="Times New Roman" w:hAnsi="Consolas" w:cs="Times New Roman"/>
+          <w:color w:val="DCDCDC"/>
+          <w:sz w:val="24"/>
+          <w:szCs w:val="24"/>
+        </w:rPr>
+        <w:t>)</w:t>
+      </w:r>
+      <w:r>
+        <w:rPr>
+          <w:rFonts w:ascii="Consolas" w:eastAsia="Times New Roman" w:hAnsi="Consolas" w:cs="Times New Roman"/>
+          <w:color w:val="D4D4D4"/>
+          <w:sz w:val="24"/>
+          <w:szCs w:val="24"/>
+        </w:rPr>
+        <w:t> %&gt;%</w:t>
+      </w:r>
+    </w:p>
+    <w:p>
+      <w:pPr>
+        <w:shd w:val="clear" w:color="auto" w:fill="1E1E1E"/>
+        <w:spacing w:after="0" w:line="315" w:lineRule="atLeast"/>
+        <w:rPr>
+          <w:rFonts w:ascii="Consolas" w:eastAsia="Times New Roman" w:hAnsi="Consolas" w:cs="Times New Roman"/>
+          <w:color w:val="D4D4D4"/>
+          <w:sz w:val="24"/>
+          <w:szCs w:val="24"/>
+        </w:rPr>
+      </w:pPr>
+      <w:r>
+        <w:rPr>
+          <w:rFonts w:ascii="Consolas" w:eastAsia="Times New Roman" w:hAnsi="Consolas" w:cs="Times New Roman"/>
+          <w:color w:val="D4D4D4"/>
+          <w:sz w:val="24"/>
+          <w:szCs w:val="24"/>
+        </w:rPr>
+        <w:t>  </w:t>
+      </w:r>
+      <w:r>
+        <w:rPr>
+          <w:rFonts w:ascii="Consolas" w:eastAsia="Times New Roman" w:hAnsi="Consolas" w:cs="Times New Roman"/>
+          <w:color w:val="FFFFFF"/>
+          <w:sz w:val="24"/>
+          <w:szCs w:val="24"/>
+        </w:rPr>
+        <w:t>mutate</w:t>
+      </w:r>
+      <w:r>
+        <w:rPr>
+          <w:rFonts w:ascii="Consolas" w:eastAsia="Times New Roman" w:hAnsi="Consolas" w:cs="Times New Roman"/>
+          <w:color w:val="DCDCDC"/>
+          <w:sz w:val="24"/>
+          <w:szCs w:val="24"/>
+        </w:rPr>
+        <w:t>(</w:t>
+      </w:r>
+      <w:r>
+        <w:rPr>
+          <w:rFonts w:ascii="Consolas" w:eastAsia="Times New Roman" w:hAnsi="Consolas" w:cs="Times New Roman"/>
+          <w:color w:val="FFFFFF"/>
+          <w:sz w:val="24"/>
+          <w:szCs w:val="24"/>
+        </w:rPr>
+        <w:t>prob</w:t>
+      </w:r>
+      <w:r>
+        <w:rPr>
+          <w:rFonts w:ascii="Consolas" w:eastAsia="Times New Roman" w:hAnsi="Consolas" w:cs="Times New Roman"/>
+          <w:color w:val="D4D4D4"/>
+          <w:sz w:val="24"/>
+          <w:szCs w:val="24"/>
+        </w:rPr>
+        <w:t> = </w:t>
+      </w:r>
+      <w:r>
+        <w:rPr>
+          <w:rFonts w:ascii="Consolas" w:eastAsia="Times New Roman" w:hAnsi="Consolas" w:cs="Times New Roman"/>
+          <w:color w:val="FFFFFF"/>
+          <w:sz w:val="24"/>
+          <w:szCs w:val="24"/>
+        </w:rPr>
+        <w:t>n</w:t>
+      </w:r>
+      <w:r>
+        <w:rPr>
+          <w:rFonts w:ascii="Consolas" w:eastAsia="Times New Roman" w:hAnsi="Consolas" w:cs="Times New Roman"/>
+          <w:color w:val="D4D4D4"/>
+          <w:sz w:val="24"/>
+          <w:szCs w:val="24"/>
+        </w:rPr>
+        <w:t>/</w:t>
+      </w:r>
+      <w:r>
+        <w:rPr>
+          <w:rFonts w:ascii="Consolas" w:eastAsia="Times New Roman" w:hAnsi="Consolas" w:cs="Times New Roman"/>
+          <w:color w:val="FFFFFF"/>
+          <w:sz w:val="24"/>
+          <w:szCs w:val="24"/>
+        </w:rPr>
+        <w:t>sum</w:t>
+      </w:r>
+      <w:r>
+        <w:rPr>
+          <w:rFonts w:ascii="Consolas" w:eastAsia="Times New Roman" w:hAnsi="Consolas" w:cs="Times New Roman"/>
+          <w:color w:val="DCDCDC"/>
+          <w:sz w:val="24"/>
+          <w:szCs w:val="24"/>
+        </w:rPr>
+        <w:t>(</w:t>
+      </w:r>
+      <w:r>
+        <w:rPr>
+          <w:rFonts w:ascii="Consolas" w:eastAsia="Times New Roman" w:hAnsi="Consolas" w:cs="Times New Roman"/>
+          <w:color w:val="FFFFFF"/>
+          <w:sz w:val="24"/>
+          <w:szCs w:val="24"/>
+        </w:rPr>
+        <w:t>n</w:t>
+      </w:r>
+      <w:r>
+        <w:rPr>
+          <w:rFonts w:ascii="Consolas" w:eastAsia="Times New Roman" w:hAnsi="Consolas" w:cs="Times New Roman"/>
+          <w:color w:val="DCDCDC"/>
+          <w:sz w:val="24"/>
+          <w:szCs w:val="24"/>
+        </w:rPr>
+        <w:t>))</w:t>
+      </w:r>
+    </w:p>
+    <w:p/>
+    <w:p>
       <w:bookmarkStart w:id="0" w:name="_GoBack"/>
       <w:bookmarkEnd w:id="0"/>
     </w:p>
-    <w:p>
-      <w:r>
-        <w:t xml:space="preserve"> </w:t>
-      </w:r>
-    </w:p>
+    <w:p/>
+    <w:p/>
+    <w:p>
+      <w:pPr>
+        <w:rPr>
+          <w:b/>
+        </w:rPr>
+      </w:pPr>
+    </w:p>
+    <w:p/>
     <w:sectPr>
       <w:pgSz w:w="12240" w:h="15840"/>
       <w:pgMar w:top="1440" w:right="1440" w:bottom="1440" w:left="1440" w:header="708" w:footer="708" w:gutter="0"/>

</xml_diff>